<commit_message>
Minimum number of bytes to write - unit tests and documentation
</commit_message>
<xml_diff>
--- a/Documentation/ExamplesGenerator.docx
+++ b/Documentation/ExamplesGenerator.docx
@@ -29,6 +29,8 @@
                 <w:color w:val="00B050"/>
               </w:rPr>
             </w:pPr>
+            <w:bookmarkStart w:id="0" w:name="_GoBack"/>
+            <w:bookmarkEnd w:id="0"/>
             <w:r>
               <w:rPr>
                 <w:color w:val="00B050"/>
@@ -165,10 +167,7 @@
         </w:tc>
       </w:tr>
     </w:tbl>
-    <w:p>
-      <w:bookmarkStart w:id="0" w:name="_GoBack"/>
-      <w:bookmarkEnd w:id="0"/>
-    </w:p>
+    <w:p/>
     <w:p/>
     <w:tbl>
       <w:tblPr>
@@ -446,7 +445,334 @@
     <w:p/>
     <w:p>
       <w:r>
+        <w:rPr>
+          <w:noProof/>
+        </w:rPr>
+        <mc:AlternateContent>
+          <mc:Choice Requires="wps">
+            <w:drawing>
+              <wp:anchor distT="0" distB="0" distL="114300" distR="114300" simplePos="0" relativeHeight="251659264" behindDoc="0" locked="0" layoutInCell="1" allowOverlap="1" wp14:anchorId="3E0C03E0" wp14:editId="478F281E">
+                <wp:simplePos x="0" y="0"/>
+                <wp:positionH relativeFrom="column">
+                  <wp:posOffset>120334</wp:posOffset>
+                </wp:positionH>
+                <wp:positionV relativeFrom="paragraph">
+                  <wp:posOffset>375601</wp:posOffset>
+                </wp:positionV>
+                <wp:extent cx="107315" cy="361952"/>
+                <wp:effectExtent l="6033" t="0" r="13017" b="89218"/>
+                <wp:wrapNone/>
+                <wp:docPr id="1" name="Nawias klamrowy otwierający 1"/>
+                <wp:cNvGraphicFramePr/>
+                <a:graphic xmlns:a="http://schemas.openxmlformats.org/drawingml/2006/main">
+                  <a:graphicData uri="http://schemas.microsoft.com/office/word/2010/wordprocessingShape">
+                    <wps:wsp>
+                      <wps:cNvSpPr/>
+                      <wps:spPr>
+                        <a:xfrm rot="16200000">
+                          <a:off x="0" y="0"/>
+                          <a:ext cx="107315" cy="361952"/>
+                        </a:xfrm>
+                        <a:prstGeom prst="leftBrace">
+                          <a:avLst/>
+                        </a:prstGeom>
+                      </wps:spPr>
+                      <wps:style>
+                        <a:lnRef idx="1">
+                          <a:schemeClr val="dk1"/>
+                        </a:lnRef>
+                        <a:fillRef idx="0">
+                          <a:schemeClr val="dk1"/>
+                        </a:fillRef>
+                        <a:effectRef idx="0">
+                          <a:schemeClr val="dk1"/>
+                        </a:effectRef>
+                        <a:fontRef idx="minor">
+                          <a:schemeClr val="tx1"/>
+                        </a:fontRef>
+                      </wps:style>
+                      <wps:bodyPr rot="0" spcFirstLastPara="0" vertOverflow="overflow" horzOverflow="overflow" vert="horz" wrap="square" lIns="91440" tIns="45720" rIns="91440" bIns="45720" numCol="1" spcCol="0" rtlCol="0" fromWordArt="0" anchor="ctr" anchorCtr="0" forceAA="0" compatLnSpc="1">
+                        <a:prstTxWarp prst="textNoShape">
+                          <a:avLst/>
+                        </a:prstTxWarp>
+                        <a:noAutofit/>
+                      </wps:bodyPr>
+                    </wps:wsp>
+                  </a:graphicData>
+                </a:graphic>
+                <wp14:sizeRelH relativeFrom="margin">
+                  <wp14:pctWidth>0</wp14:pctWidth>
+                </wp14:sizeRelH>
+                <wp14:sizeRelV relativeFrom="margin">
+                  <wp14:pctHeight>0</wp14:pctHeight>
+                </wp14:sizeRelV>
+              </wp:anchor>
+            </w:drawing>
+          </mc:Choice>
+          <mc:Fallback>
+            <w:pict>
+              <v:shapetype w14:anchorId="4390812D" id="_x0000_t87" coordsize="21600,21600" o:spt="87" adj="1800,10800" path="m21600,qx10800@0l10800@2qy0@11,10800@3l10800@1qy21600,21600e" filled="f">
+                <v:formulas>
+                  <v:f eqn="val #0"/>
+                  <v:f eqn="sum 21600 0 #0"/>
+                  <v:f eqn="sum #1 0 #0"/>
+                  <v:f eqn="sum #1 #0 0"/>
+                  <v:f eqn="prod #0 9598 32768"/>
+                  <v:f eqn="sum 21600 0 @4"/>
+                  <v:f eqn="sum 21600 0 #1"/>
+                  <v:f eqn="min #1 @6"/>
+                  <v:f eqn="prod @7 1 2"/>
+                  <v:f eqn="prod #0 2 1"/>
+                  <v:f eqn="sum 21600 0 @9"/>
+                  <v:f eqn="val #1"/>
+                </v:formulas>
+                <v:path arrowok="t" o:connecttype="custom" o:connectlocs="21600,0;0,10800;21600,21600" textboxrect="13963,@4,21600,@5"/>
+                <v:handles>
+                  <v:h position="center,#0" yrange="0,@8"/>
+                  <v:h position="topLeft,#1" yrange="@9,@10"/>
+                </v:handles>
+              </v:shapetype>
+              <v:shape id="Nawias klamrowy otwierający 1" o:spid="_x0000_s1026" type="#_x0000_t87" style="position:absolute;margin-left:9.5pt;margin-top:29.55pt;width:8.45pt;height:28.5pt;rotation:-90;z-index:251659264;visibility:visible;mso-wrap-style:square;mso-width-percent:0;mso-height-percent:0;mso-wrap-distance-left:9pt;mso-wrap-distance-top:0;mso-wrap-distance-right:9pt;mso-wrap-distance-bottom:0;mso-position-horizontal:absolute;mso-position-horizontal-relative:text;mso-position-vertical:absolute;mso-position-vertical-relative:text;mso-width-percent:0;mso-height-percent:0;mso-width-relative:margin;mso-height-relative:margin;v-text-anchor:middle" o:gfxdata="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" adj="534" strokecolor="black [3200]" strokeweight=".5pt">
+                <v:stroke joinstyle="miter"/>
+              </v:shape>
+            </w:pict>
+          </mc:Fallback>
+        </mc:AlternateContent>
+      </w:r>
+      <w:r>
         <w:t xml:space="preserve"> </w:t>
+      </w:r>
+    </w:p>
+    <w:tbl>
+      <w:tblPr>
+        <w:tblStyle w:val="Tabela-Siatka"/>
+        <w:tblW w:w="0" w:type="auto"/>
+        <w:tblLook w:val="04A0" w:firstRow="1" w:lastRow="0" w:firstColumn="1" w:lastColumn="0" w:noHBand="0" w:noVBand="1"/>
+      </w:tblPr>
+      <w:tblGrid>
+        <w:gridCol w:w="284"/>
+        <w:gridCol w:w="284"/>
+        <w:gridCol w:w="318"/>
+        <w:gridCol w:w="326"/>
+        <w:gridCol w:w="293"/>
+        <w:gridCol w:w="284"/>
+        <w:gridCol w:w="322"/>
+        <w:gridCol w:w="284"/>
+        <w:gridCol w:w="284"/>
+        <w:gridCol w:w="303"/>
+        <w:gridCol w:w="326"/>
+        <w:gridCol w:w="332"/>
+        <w:gridCol w:w="284"/>
+        <w:gridCol w:w="303"/>
+        <w:gridCol w:w="290"/>
+        <w:gridCol w:w="293"/>
+        <w:gridCol w:w="284"/>
+        <w:gridCol w:w="332"/>
+        <w:gridCol w:w="320"/>
+      </w:tblGrid>
+      <w:tr>
+        <w:tc>
+          <w:tcPr>
+            <w:tcW w:w="284" w:type="dxa"/>
+          </w:tcPr>
+          <w:p/>
+        </w:tc>
+        <w:tc>
+          <w:tcPr>
+            <w:tcW w:w="284" w:type="dxa"/>
+          </w:tcPr>
+          <w:p/>
+        </w:tc>
+        <w:tc>
+          <w:tcPr>
+            <w:tcW w:w="284" w:type="dxa"/>
+          </w:tcPr>
+          <w:p>
+            <w:r>
+              <w:t>S</w:t>
+            </w:r>
+          </w:p>
+        </w:tc>
+        <w:tc>
+          <w:tcPr>
+            <w:tcW w:w="284" w:type="dxa"/>
+          </w:tcPr>
+          <w:p>
+            <w:r>
+              <w:t>e</w:t>
+            </w:r>
+          </w:p>
+        </w:tc>
+        <w:tc>
+          <w:tcPr>
+            <w:tcW w:w="284" w:type="dxa"/>
+          </w:tcPr>
+          <w:p>
+            <w:r>
+              <w:t>r</w:t>
+            </w:r>
+          </w:p>
+        </w:tc>
+        <w:tc>
+          <w:tcPr>
+            <w:tcW w:w="284" w:type="dxa"/>
+          </w:tcPr>
+          <w:p>
+            <w:r>
+              <w:t>i</w:t>
+            </w:r>
+          </w:p>
+        </w:tc>
+        <w:tc>
+          <w:tcPr>
+            <w:tcW w:w="284" w:type="dxa"/>
+          </w:tcPr>
+          <w:p>
+            <w:r>
+              <w:t>a</w:t>
+            </w:r>
+          </w:p>
+        </w:tc>
+        <w:tc>
+          <w:tcPr>
+            <w:tcW w:w="284" w:type="dxa"/>
+            <w:tcBorders>
+              <w:right w:val="single" w:sz="4" w:space="0" w:color="auto"/>
+            </w:tcBorders>
+          </w:tcPr>
+          <w:p>
+            <w:r>
+              <w:t>l</w:t>
+            </w:r>
+          </w:p>
+        </w:tc>
+        <w:tc>
+          <w:tcPr>
+            <w:tcW w:w="284" w:type="dxa"/>
+            <w:tcBorders>
+              <w:left w:val="single" w:sz="4" w:space="0" w:color="auto"/>
+            </w:tcBorders>
+          </w:tcPr>
+          <w:p>
+            <w:r>
+              <w:t>i</w:t>
+            </w:r>
+          </w:p>
+        </w:tc>
+        <w:tc>
+          <w:tcPr>
+            <w:tcW w:w="284" w:type="dxa"/>
+          </w:tcPr>
+          <w:p>
+            <w:r>
+              <w:t>z</w:t>
+            </w:r>
+          </w:p>
+        </w:tc>
+        <w:tc>
+          <w:tcPr>
+            <w:tcW w:w="284" w:type="dxa"/>
+          </w:tcPr>
+          <w:p>
+            <w:r>
+              <w:t>e</w:t>
+            </w:r>
+          </w:p>
+        </w:tc>
+        <w:tc>
+          <w:tcPr>
+            <w:tcW w:w="284" w:type="dxa"/>
+          </w:tcPr>
+          <w:p>
+            <w:r>
+              <w:t>d</w:t>
+            </w:r>
+          </w:p>
+        </w:tc>
+        <w:tc>
+          <w:tcPr>
+            <w:tcW w:w="284" w:type="dxa"/>
+          </w:tcPr>
+          <w:p/>
+        </w:tc>
+        <w:tc>
+          <w:tcPr>
+            <w:tcW w:w="284" w:type="dxa"/>
+          </w:tcPr>
+          <w:p>
+            <w:r>
+              <w:t>s</w:t>
+            </w:r>
+          </w:p>
+        </w:tc>
+        <w:tc>
+          <w:tcPr>
+            <w:tcW w:w="284" w:type="dxa"/>
+          </w:tcPr>
+          <w:p>
+            <w:r>
+              <w:t>t</w:t>
+            </w:r>
+          </w:p>
+        </w:tc>
+        <w:tc>
+          <w:tcPr>
+            <w:tcW w:w="284" w:type="dxa"/>
+          </w:tcPr>
+          <w:p>
+            <w:r>
+              <w:t>r</w:t>
+            </w:r>
+          </w:p>
+        </w:tc>
+        <w:tc>
+          <w:tcPr>
+            <w:tcW w:w="284" w:type="dxa"/>
+          </w:tcPr>
+          <w:p>
+            <w:r>
+              <w:t>i</w:t>
+            </w:r>
+          </w:p>
+        </w:tc>
+        <w:tc>
+          <w:tcPr>
+            <w:tcW w:w="284" w:type="dxa"/>
+          </w:tcPr>
+          <w:p>
+            <w:r>
+              <w:t>n</w:t>
+            </w:r>
+          </w:p>
+        </w:tc>
+        <w:tc>
+          <w:tcPr>
+            <w:tcW w:w="284" w:type="dxa"/>
+          </w:tcPr>
+          <w:p>
+            <w:r>
+              <w:t>g</w:t>
+            </w:r>
+          </w:p>
+        </w:tc>
+      </w:tr>
+    </w:tbl>
+    <w:p>
+      <w:pPr>
+        <w:spacing w:after="0"/>
+      </w:pPr>
+    </w:p>
+    <w:p>
+      <w:pPr>
+        <w:rPr>
+          <w:lang w:val="en-US"/>
+        </w:rPr>
+      </w:pPr>
+      <w:r>
+        <w:rPr>
+          <w:lang w:val="en-US"/>
+        </w:rPr>
+        <w:t>String size in bytes</w:t>
       </w:r>
     </w:p>
     <w:sectPr>
@@ -857,7 +1183,7 @@
   <w:style w:type="paragraph" w:default="1" w:styleId="Normalny">
     <w:name w:val="Normal"/>
     <w:qFormat/>
-    <w:rsid w:val="007500B7"/>
+    <w:rsid w:val="00D4123C"/>
   </w:style>
   <w:style w:type="character" w:default="1" w:styleId="Domylnaczcionkaakapitu">
     <w:name w:val="Default Paragraph Font"/>

</xml_diff>